<commit_message>
fix lại chức vụ và thêm link github
</commit_message>
<xml_diff>
--- a/1_FirstPlan_NhatKy/v2/17_1_ApplicationDevelopment_First Plan_v2.docx
+++ b/1_FirstPlan_NhatKy/v2/17_1_ApplicationDevelopment_First Plan_v2.docx
@@ -91,7 +91,15 @@
           <w:sz w:val="26"/>
           <w:szCs w:val="26"/>
         </w:rPr>
-        <w:t>Mai Nhật Hào (Recorder)</w:t>
+        <w:t>Trần Thanh Vy</w:t>
+      </w:r>
+      <w:r>
+        <w:rPr>
+          <w:rFonts w:ascii="Times New Roman" w:hAnsi="Times New Roman" w:cs="Times New Roman"/>
+          <w:sz w:val="26"/>
+          <w:szCs w:val="26"/>
+        </w:rPr>
+        <w:t xml:space="preserve"> (Recorder)</w:t>
       </w:r>
     </w:p>
     <w:p>
@@ -139,18 +147,8 @@
           <w:sz w:val="26"/>
           <w:szCs w:val="26"/>
         </w:rPr>
-        <w:t xml:space="preserve">Trần Thanh </w:t>
+        <w:t>Mai Nhật Hào</w:t>
       </w:r>
-      <w:proofErr w:type="spellStart"/>
-      <w:r>
-        <w:rPr>
-          <w:rFonts w:ascii="Times New Roman" w:hAnsi="Times New Roman" w:cs="Times New Roman"/>
-          <w:sz w:val="26"/>
-          <w:szCs w:val="26"/>
-        </w:rPr>
-        <w:t>Vy</w:t>
-      </w:r>
-      <w:proofErr w:type="spellEnd"/>
       <w:r>
         <w:rPr>
           <w:rFonts w:ascii="Times New Roman" w:hAnsi="Times New Roman" w:cs="Times New Roman"/>
@@ -1167,18 +1165,8 @@
                 <w:sz w:val="26"/>
                 <w:szCs w:val="26"/>
               </w:rPr>
-              <w:t xml:space="preserve">Trần Thanh </w:t>
-            </w:r>
-            <w:proofErr w:type="spellStart"/>
-            <w:r>
-              <w:rPr>
-                <w:rFonts w:ascii="Times New Roman" w:eastAsia="Calibri" w:hAnsi="Times New Roman" w:cs="Times New Roman"/>
-                <w:sz w:val="26"/>
-                <w:szCs w:val="26"/>
-              </w:rPr>
-              <w:t>Vy</w:t>
-            </w:r>
-            <w:proofErr w:type="spellEnd"/>
+              <w:t>Mai Nhật Hào</w:t>
+            </w:r>
           </w:p>
         </w:tc>
         <w:tc>
@@ -1500,7 +1488,7 @@
                 <w:sz w:val="26"/>
                 <w:szCs w:val="26"/>
               </w:rPr>
-              <w:t>Mai Nhật Hào</w:t>
+              <w:t>Tất cả thành viên</w:t>
             </w:r>
           </w:p>
         </w:tc>
@@ -2167,16 +2155,7 @@
                 <w:sz w:val="26"/>
                 <w:szCs w:val="26"/>
               </w:rPr>
-              <w:t>Trần</w:t>
-            </w:r>
-            <w:r>
-              <w:rPr>
-                <w:rFonts w:ascii="Times New Roman" w:eastAsia="Calibri" w:hAnsi="Times New Roman" w:cs="Times New Roman"/>
-                <w:sz w:val="26"/>
-                <w:szCs w:val="26"/>
-                <w:lang w:val="vi-VN"/>
-              </w:rPr>
-              <w:t xml:space="preserve"> Thanh Vy</w:t>
+              <w:t>Mai Nhật Hào</w:t>
             </w:r>
           </w:p>
         </w:tc>
@@ -2270,16 +2249,7 @@
                 <w:sz w:val="26"/>
                 <w:szCs w:val="26"/>
               </w:rPr>
-              <w:t>Mai</w:t>
-            </w:r>
-            <w:r>
-              <w:rPr>
-                <w:rFonts w:ascii="Times New Roman" w:eastAsia="Calibri" w:hAnsi="Times New Roman" w:cs="Times New Roman"/>
-                <w:sz w:val="26"/>
-                <w:szCs w:val="26"/>
-                <w:lang w:val="vi-VN"/>
-              </w:rPr>
-              <w:t xml:space="preserve"> Nhật Hào</w:t>
+              <w:t>Trần Ngọc Phát</w:t>
             </w:r>
           </w:p>
         </w:tc>
@@ -2473,9 +2443,8 @@
                 <w:rFonts w:ascii="Times New Roman" w:eastAsia="Calibri" w:hAnsi="Times New Roman" w:cs="Times New Roman"/>
                 <w:sz w:val="26"/>
                 <w:szCs w:val="26"/>
-                <w:lang w:val="vi-VN"/>
-              </w:rPr>
-              <w:t>Mai Nhật Hào</w:t>
+              </w:rPr>
+              <w:t>Trần Nguyên Vũ</w:t>
             </w:r>
           </w:p>
         </w:tc>
@@ -3075,16 +3044,7 @@
                 <w:sz w:val="26"/>
                 <w:szCs w:val="26"/>
               </w:rPr>
-              <w:t>Trần</w:t>
-            </w:r>
-            <w:r>
-              <w:rPr>
-                <w:rFonts w:ascii="Times New Roman" w:eastAsia="Calibri" w:hAnsi="Times New Roman" w:cs="Times New Roman"/>
-                <w:sz w:val="26"/>
-                <w:szCs w:val="26"/>
-                <w:lang w:val="vi-VN"/>
-              </w:rPr>
-              <w:t xml:space="preserve"> Thanh Vy</w:t>
+              <w:t>Mai Nhật Hào</w:t>
             </w:r>
           </w:p>
         </w:tc>
@@ -4285,18 +4245,8 @@
                 <w:sz w:val="26"/>
                 <w:szCs w:val="26"/>
               </w:rPr>
-              <w:t xml:space="preserve">Trần Thanh </w:t>
-            </w:r>
-            <w:proofErr w:type="spellStart"/>
-            <w:r>
-              <w:rPr>
-                <w:rFonts w:ascii="Times New Roman" w:eastAsia="Calibri" w:hAnsi="Times New Roman" w:cs="Times New Roman"/>
-                <w:sz w:val="26"/>
-                <w:szCs w:val="26"/>
-              </w:rPr>
-              <w:t>Vy</w:t>
-            </w:r>
-            <w:proofErr w:type="spellEnd"/>
+              <w:t>Mai Nhật Hào</w:t>
+            </w:r>
           </w:p>
         </w:tc>
         <w:tc>
@@ -6159,59 +6109,23 @@
                 <w:sz w:val="26"/>
                 <w:szCs w:val="26"/>
               </w:rPr>
-              <w:t xml:space="preserve">(Từ: </w:t>
-            </w:r>
-            <w:proofErr w:type="gramStart"/>
-            <w:r>
-              <w:rPr>
-                <w:rFonts w:ascii="Times New Roman" w:eastAsia="Calibri" w:hAnsi="Times New Roman" w:cs="Times New Roman"/>
-                <w:sz w:val="26"/>
-                <w:szCs w:val="26"/>
-              </w:rPr>
-              <w:t xml:space="preserve"> ..</w:t>
-            </w:r>
-            <w:proofErr w:type="gramEnd"/>
-            <w:r>
-              <w:rPr>
-                <w:rFonts w:ascii="Times New Roman" w:eastAsia="Calibri" w:hAnsi="Times New Roman" w:cs="Times New Roman"/>
-                <w:sz w:val="26"/>
-                <w:szCs w:val="26"/>
-              </w:rPr>
-              <w:t>/../2023</w:t>
-            </w:r>
-          </w:p>
-          <w:p>
-            <w:pPr>
-              <w:spacing w:after="0" w:line="240" w:lineRule="auto"/>
-              <w:rPr>
-                <w:rFonts w:ascii="Times New Roman" w:eastAsia="Calibri" w:hAnsi="Times New Roman"/>
-              </w:rPr>
-            </w:pPr>
-            <w:r>
-              <w:rPr>
-                <w:rFonts w:ascii="Times New Roman" w:eastAsia="Calibri" w:hAnsi="Times New Roman" w:cs="Times New Roman"/>
-                <w:sz w:val="26"/>
-                <w:szCs w:val="26"/>
-              </w:rPr>
-              <w:t xml:space="preserve">Đến: </w:t>
-            </w:r>
-            <w:proofErr w:type="gramStart"/>
-            <w:r>
-              <w:rPr>
-                <w:rFonts w:ascii="Times New Roman" w:eastAsia="Calibri" w:hAnsi="Times New Roman" w:cs="Times New Roman"/>
-                <w:sz w:val="26"/>
-                <w:szCs w:val="26"/>
-              </w:rPr>
-              <w:t xml:space="preserve"> ..</w:t>
-            </w:r>
-            <w:proofErr w:type="gramEnd"/>
-            <w:r>
-              <w:rPr>
-                <w:rFonts w:ascii="Times New Roman" w:eastAsia="Calibri" w:hAnsi="Times New Roman" w:cs="Times New Roman"/>
-                <w:sz w:val="26"/>
-                <w:szCs w:val="26"/>
-              </w:rPr>
-              <w:t>/../2023)</w:t>
+              <w:t>(Từ:  ../../2023</w:t>
+            </w:r>
+          </w:p>
+          <w:p>
+            <w:pPr>
+              <w:spacing w:after="0" w:line="240" w:lineRule="auto"/>
+              <w:rPr>
+                <w:rFonts w:ascii="Times New Roman" w:eastAsia="Calibri" w:hAnsi="Times New Roman"/>
+              </w:rPr>
+            </w:pPr>
+            <w:r>
+              <w:rPr>
+                <w:rFonts w:ascii="Times New Roman" w:eastAsia="Calibri" w:hAnsi="Times New Roman" w:cs="Times New Roman"/>
+                <w:sz w:val="26"/>
+                <w:szCs w:val="26"/>
+              </w:rPr>
+              <w:t>Đến:  ../../2023)</w:t>
             </w:r>
           </w:p>
         </w:tc>
@@ -6637,59 +6551,23 @@
                 <w:sz w:val="26"/>
                 <w:szCs w:val="26"/>
               </w:rPr>
-              <w:t xml:space="preserve">(Từ: </w:t>
-            </w:r>
-            <w:proofErr w:type="gramStart"/>
-            <w:r>
-              <w:rPr>
-                <w:rFonts w:ascii="Times New Roman" w:eastAsia="Calibri" w:hAnsi="Times New Roman" w:cs="Times New Roman"/>
-                <w:sz w:val="26"/>
-                <w:szCs w:val="26"/>
-              </w:rPr>
-              <w:t xml:space="preserve"> ..</w:t>
-            </w:r>
-            <w:proofErr w:type="gramEnd"/>
-            <w:r>
-              <w:rPr>
-                <w:rFonts w:ascii="Times New Roman" w:eastAsia="Calibri" w:hAnsi="Times New Roman" w:cs="Times New Roman"/>
-                <w:sz w:val="26"/>
-                <w:szCs w:val="26"/>
-              </w:rPr>
-              <w:t>/../2023</w:t>
-            </w:r>
-          </w:p>
-          <w:p>
-            <w:pPr>
-              <w:spacing w:after="0" w:line="240" w:lineRule="auto"/>
-              <w:rPr>
-                <w:rFonts w:ascii="Times New Roman" w:eastAsia="Calibri" w:hAnsi="Times New Roman"/>
-              </w:rPr>
-            </w:pPr>
-            <w:r>
-              <w:rPr>
-                <w:rFonts w:ascii="Times New Roman" w:eastAsia="Calibri" w:hAnsi="Times New Roman" w:cs="Times New Roman"/>
-                <w:sz w:val="26"/>
-                <w:szCs w:val="26"/>
-              </w:rPr>
-              <w:t xml:space="preserve">Đến: </w:t>
-            </w:r>
-            <w:proofErr w:type="gramStart"/>
-            <w:r>
-              <w:rPr>
-                <w:rFonts w:ascii="Times New Roman" w:eastAsia="Calibri" w:hAnsi="Times New Roman" w:cs="Times New Roman"/>
-                <w:sz w:val="26"/>
-                <w:szCs w:val="26"/>
-              </w:rPr>
-              <w:t xml:space="preserve"> ..</w:t>
-            </w:r>
-            <w:proofErr w:type="gramEnd"/>
-            <w:r>
-              <w:rPr>
-                <w:rFonts w:ascii="Times New Roman" w:eastAsia="Calibri" w:hAnsi="Times New Roman" w:cs="Times New Roman"/>
-                <w:sz w:val="26"/>
-                <w:szCs w:val="26"/>
-              </w:rPr>
-              <w:t>/../2023)</w:t>
+              <w:t>(Từ:  ../../2023</w:t>
+            </w:r>
+          </w:p>
+          <w:p>
+            <w:pPr>
+              <w:spacing w:after="0" w:line="240" w:lineRule="auto"/>
+              <w:rPr>
+                <w:rFonts w:ascii="Times New Roman" w:eastAsia="Calibri" w:hAnsi="Times New Roman"/>
+              </w:rPr>
+            </w:pPr>
+            <w:r>
+              <w:rPr>
+                <w:rFonts w:ascii="Times New Roman" w:eastAsia="Calibri" w:hAnsi="Times New Roman" w:cs="Times New Roman"/>
+                <w:sz w:val="26"/>
+                <w:szCs w:val="26"/>
+              </w:rPr>
+              <w:t>Đến:  ../../2023)</w:t>
             </w:r>
           </w:p>
         </w:tc>
@@ -7115,25 +6993,7 @@
                 <w:sz w:val="26"/>
                 <w:szCs w:val="26"/>
               </w:rPr>
-              <w:t xml:space="preserve">(Từ: </w:t>
-            </w:r>
-            <w:proofErr w:type="gramStart"/>
-            <w:r>
-              <w:rPr>
-                <w:rFonts w:ascii="Times New Roman" w:eastAsia="Calibri" w:hAnsi="Times New Roman" w:cs="Times New Roman"/>
-                <w:sz w:val="26"/>
-                <w:szCs w:val="26"/>
-              </w:rPr>
-              <w:t xml:space="preserve"> ..</w:t>
-            </w:r>
-            <w:proofErr w:type="gramEnd"/>
-            <w:r>
-              <w:rPr>
-                <w:rFonts w:ascii="Times New Roman" w:eastAsia="Calibri" w:hAnsi="Times New Roman" w:cs="Times New Roman"/>
-                <w:sz w:val="26"/>
-                <w:szCs w:val="26"/>
-              </w:rPr>
-              <w:t>/../2023</w:t>
+              <w:t>(Từ:  ../../2023</w:t>
             </w:r>
           </w:p>
           <w:p>
@@ -7150,25 +7010,7 @@
                 <w:szCs w:val="26"/>
               </w:rPr>
               <w:lastRenderedPageBreak/>
-              <w:t xml:space="preserve">Đến: </w:t>
-            </w:r>
-            <w:proofErr w:type="gramStart"/>
-            <w:r>
-              <w:rPr>
-                <w:rFonts w:ascii="Times New Roman" w:eastAsia="Calibri" w:hAnsi="Times New Roman" w:cs="Times New Roman"/>
-                <w:sz w:val="26"/>
-                <w:szCs w:val="26"/>
-              </w:rPr>
-              <w:t xml:space="preserve"> ..</w:t>
-            </w:r>
-            <w:proofErr w:type="gramEnd"/>
-            <w:r>
-              <w:rPr>
-                <w:rFonts w:ascii="Times New Roman" w:eastAsia="Calibri" w:hAnsi="Times New Roman" w:cs="Times New Roman"/>
-                <w:sz w:val="26"/>
-                <w:szCs w:val="26"/>
-              </w:rPr>
-              <w:t>/../2023)</w:t>
+              <w:t>Đến:  ../../2023)</w:t>
             </w:r>
           </w:p>
         </w:tc>
@@ -7646,10 +7488,12 @@
     </w:p>
     <w:p>
       <w:pPr>
+        <w:pStyle w:val="ListParagraph"/>
         <w:spacing w:after="120" w:line="240" w:lineRule="auto"/>
         <w:jc w:val="both"/>
         <w:rPr>
           <w:rFonts w:ascii="Times New Roman" w:hAnsi="Times New Roman" w:cs="Times New Roman"/>
+          <w:b/>
           <w:sz w:val="26"/>
           <w:szCs w:val="26"/>
         </w:rPr>
@@ -7657,26 +7501,11 @@
       <w:r>
         <w:rPr>
           <w:rFonts w:ascii="Times New Roman" w:hAnsi="Times New Roman" w:cs="Times New Roman"/>
+          <w:b/>
           <w:sz w:val="26"/>
           <w:szCs w:val="26"/>
         </w:rPr>
-        <w:t xml:space="preserve">Link </w:t>
-      </w:r>
-      <w:r>
-        <w:rPr>
-          <w:rFonts w:ascii="Times New Roman" w:hAnsi="Times New Roman" w:cs="Times New Roman"/>
-          <w:sz w:val="26"/>
-          <w:szCs w:val="26"/>
-        </w:rPr>
-        <w:t>GitHub</w:t>
-      </w:r>
-      <w:r>
-        <w:rPr>
-          <w:rFonts w:ascii="Times New Roman" w:hAnsi="Times New Roman" w:cs="Times New Roman"/>
-          <w:sz w:val="26"/>
-          <w:szCs w:val="26"/>
-        </w:rPr>
-        <w:t xml:space="preserve">: </w:t>
+        <w:t xml:space="preserve">Link github: </w:t>
       </w:r>
       <w:r>
         <w:rPr>
@@ -7686,6 +7515,17 @@
         </w:rPr>
         <w:t>https://github.com/trannguyenvu3482/iuh-app-dev-group-17.git</w:t>
       </w:r>
+    </w:p>
+    <w:p>
+      <w:pPr>
+        <w:spacing w:after="120" w:line="240" w:lineRule="auto"/>
+        <w:jc w:val="both"/>
+        <w:rPr>
+          <w:rFonts w:ascii="Times New Roman" w:hAnsi="Times New Roman" w:cs="Times New Roman"/>
+          <w:sz w:val="26"/>
+          <w:szCs w:val="26"/>
+        </w:rPr>
+      </w:pPr>
     </w:p>
     <w:sectPr>
       <w:footerReference w:type="default" r:id="rId7"/>

</xml_diff>

<commit_message>
Thay đổi tên chức vụ
</commit_message>
<xml_diff>
--- a/1_FirstPlan_NhatKy/v2/17_1_ApplicationDevelopment_First Plan_v2.docx
+++ b/1_FirstPlan_NhatKy/v2/17_1_ApplicationDevelopment_First Plan_v2.docx
@@ -67,7 +67,23 @@
           <w:sz w:val="26"/>
           <w:szCs w:val="26"/>
         </w:rPr>
-        <w:t>Trần Ngọc Phát (Leader)</w:t>
+        <w:t>Trần Ngọc Phát (</w:t>
+      </w:r>
+      <w:r>
+        <w:rPr>
+          <w:rFonts w:ascii="Times New Roman" w:hAnsi="Times New Roman" w:cs="Times New Roman"/>
+          <w:sz w:val="28"/>
+          <w:szCs w:val="28"/>
+        </w:rPr>
+        <w:t>Facilitator</w:t>
+      </w:r>
+      <w:r>
+        <w:rPr>
+          <w:rFonts w:ascii="Times New Roman" w:hAnsi="Times New Roman" w:cs="Times New Roman"/>
+          <w:sz w:val="26"/>
+          <w:szCs w:val="26"/>
+        </w:rPr>
+        <w:t>)</w:t>
       </w:r>
     </w:p>
     <w:p>
@@ -99,7 +115,32 @@
           <w:sz w:val="26"/>
           <w:szCs w:val="26"/>
         </w:rPr>
-        <w:t xml:space="preserve"> (Recorder)</w:t>
+        <w:t xml:space="preserve"> (</w:t>
+      </w:r>
+      <w:r>
+        <w:rPr>
+          <w:rFonts w:ascii="Times New Roman" w:hAnsi="Times New Roman" w:cs="Times New Roman"/>
+          <w:sz w:val="26"/>
+          <w:szCs w:val="26"/>
+        </w:rPr>
+        <w:t>Time</w:t>
+      </w:r>
+      <w:r>
+        <w:rPr>
+          <w:rFonts w:ascii="Times New Roman" w:hAnsi="Times New Roman" w:cs="Times New Roman"/>
+          <w:sz w:val="26"/>
+          <w:szCs w:val="26"/>
+          <w:lang w:val="vi-VN"/>
+        </w:rPr>
+        <w:t>keeper</w:t>
+      </w:r>
+      <w:r>
+        <w:rPr>
+          <w:rFonts w:ascii="Times New Roman" w:hAnsi="Times New Roman" w:cs="Times New Roman"/>
+          <w:sz w:val="26"/>
+          <w:szCs w:val="26"/>
+        </w:rPr>
+        <w:t>)</w:t>
       </w:r>
     </w:p>
     <w:p>
@@ -7574,7 +7615,6 @@
         <w:docPartUnique/>
       </w:docPartObj>
     </w:sdtPr>
-    <w:sdtEndPr/>
     <w:sdtContent>
       <w:p>
         <w:pPr>

</xml_diff>

<commit_message>
Viết Nhật kí - Mai Nhật Hào
</commit_message>
<xml_diff>
--- a/1_FirstPlan_NhatKy/v2/17_1_ApplicationDevelopment_First Plan_v2.docx
+++ b/1_FirstPlan_NhatKy/v2/17_1_ApplicationDevelopment_First Plan_v2.docx
@@ -1504,7 +1504,31 @@
                 <w:sz w:val="26"/>
                 <w:szCs w:val="26"/>
               </w:rPr>
-              <w:t>1.Vẽ mô hình nghiệp vụ của đồ án.</w:t>
+              <w:t>1.</w:t>
+            </w:r>
+            <w:r>
+              <w:rPr>
+                <w:rFonts w:ascii="Times New Roman" w:eastAsia="Calibri" w:hAnsi="Times New Roman" w:cs="Times New Roman"/>
+                <w:sz w:val="26"/>
+                <w:szCs w:val="26"/>
+              </w:rPr>
+              <w:t xml:space="preserve"> </w:t>
+            </w:r>
+            <w:r>
+              <w:rPr>
+                <w:rFonts w:ascii="Times New Roman" w:eastAsia="Calibri" w:hAnsi="Times New Roman" w:cs="Times New Roman"/>
+                <w:sz w:val="26"/>
+                <w:szCs w:val="26"/>
+              </w:rPr>
+              <w:t>Đưa ra quy trình nghiệp vụ</w:t>
+            </w:r>
+            <w:r>
+              <w:rPr>
+                <w:rFonts w:ascii="Times New Roman" w:eastAsia="Calibri" w:hAnsi="Times New Roman" w:cs="Times New Roman"/>
+                <w:sz w:val="26"/>
+                <w:szCs w:val="26"/>
+              </w:rPr>
+              <w:t>.</w:t>
             </w:r>
           </w:p>
         </w:tc>
@@ -1529,7 +1553,7 @@
                 <w:sz w:val="26"/>
                 <w:szCs w:val="26"/>
               </w:rPr>
-              <w:t>Tất cả thành viên</w:t>
+              <w:t>Trần Ngọc Phát</w:t>
             </w:r>
           </w:p>
         </w:tc>
@@ -1707,16 +1731,34 @@
             <w:pPr>
               <w:spacing w:after="0" w:line="240" w:lineRule="auto"/>
               <w:rPr>
-                <w:rFonts w:ascii="Times New Roman" w:eastAsia="Calibri" w:hAnsi="Times New Roman"/>
-              </w:rPr>
-            </w:pPr>
-            <w:r>
-              <w:rPr>
-                <w:rFonts w:ascii="Times New Roman" w:eastAsia="Calibri" w:hAnsi="Times New Roman" w:cs="Times New Roman"/>
-                <w:sz w:val="26"/>
-                <w:szCs w:val="26"/>
-              </w:rPr>
-              <w:t>Tất cả thành viên</w:t>
+                <w:rFonts w:ascii="Times New Roman" w:eastAsia="Calibri" w:hAnsi="Times New Roman" w:cs="Times New Roman"/>
+                <w:sz w:val="26"/>
+                <w:szCs w:val="26"/>
+              </w:rPr>
+            </w:pPr>
+            <w:r>
+              <w:rPr>
+                <w:rFonts w:ascii="Times New Roman" w:eastAsia="Calibri" w:hAnsi="Times New Roman" w:cs="Times New Roman"/>
+                <w:sz w:val="26"/>
+                <w:szCs w:val="26"/>
+              </w:rPr>
+              <w:t>Trần Ngọc Phát</w:t>
+            </w:r>
+          </w:p>
+          <w:p>
+            <w:pPr>
+              <w:spacing w:after="0" w:line="240" w:lineRule="auto"/>
+              <w:rPr>
+                <w:rFonts w:ascii="Times New Roman" w:eastAsia="Calibri" w:hAnsi="Times New Roman"/>
+              </w:rPr>
+            </w:pPr>
+            <w:r>
+              <w:rPr>
+                <w:rFonts w:ascii="Times New Roman" w:eastAsia="Calibri" w:hAnsi="Times New Roman" w:cs="Times New Roman"/>
+                <w:sz w:val="26"/>
+                <w:szCs w:val="26"/>
+              </w:rPr>
+              <w:t>Trần Nguyên Vũ</w:t>
             </w:r>
           </w:p>
         </w:tc>
@@ -1784,7 +1826,15 @@
                 <w:sz w:val="26"/>
                 <w:szCs w:val="26"/>
               </w:rPr>
-              <w:t xml:space="preserve">4.Thiết kế cơ sở dữ liệu </w:t>
+              <w:t>4.Thiết kế cơ sở dữ liệu</w:t>
+            </w:r>
+            <w:r>
+              <w:rPr>
+                <w:rFonts w:ascii="Times New Roman" w:eastAsia="Calibri" w:hAnsi="Times New Roman" w:cs="Times New Roman"/>
+                <w:sz w:val="26"/>
+                <w:szCs w:val="26"/>
+              </w:rPr>
+              <w:t>.</w:t>
             </w:r>
           </w:p>
         </w:tc>
@@ -1829,48 +1879,6 @@
                 <w:rFonts w:ascii="Times New Roman" w:eastAsia="Calibri" w:hAnsi="Times New Roman"/>
               </w:rPr>
             </w:pPr>
-            <w:r>
-              <w:rPr>
-                <w:rFonts w:ascii="Times New Roman" w:eastAsia="Calibri" w:hAnsi="Times New Roman" w:cs="Times New Roman"/>
-                <w:sz w:val="26"/>
-                <w:szCs w:val="26"/>
-              </w:rPr>
-              <w:t>-Trần Nguyên Vũ: Hướng dẫn chính.</w:t>
-            </w:r>
-          </w:p>
-          <w:p>
-            <w:pPr>
-              <w:spacing w:after="0" w:line="240" w:lineRule="auto"/>
-              <w:rPr>
-                <w:rFonts w:ascii="Times New Roman" w:eastAsia="Calibri" w:hAnsi="Times New Roman"/>
-              </w:rPr>
-            </w:pPr>
-            <w:r>
-              <w:rPr>
-                <w:rFonts w:ascii="Times New Roman" w:eastAsia="Calibri" w:hAnsi="Times New Roman" w:cs="Times New Roman"/>
-                <w:sz w:val="26"/>
-                <w:szCs w:val="26"/>
-              </w:rPr>
-              <w:t xml:space="preserve">-Trần Ngọc Phát: Phân công nhiệm vụ theo </w:t>
-            </w:r>
-            <w:r>
-              <w:rPr>
-                <w:rFonts w:ascii="Times New Roman" w:eastAsia="Calibri" w:hAnsi="Times New Roman" w:cs="Times New Roman"/>
-                <w:sz w:val="26"/>
-                <w:szCs w:val="26"/>
-              </w:rPr>
-              <w:lastRenderedPageBreak/>
-              <w:t xml:space="preserve">khả năng của từng thành viên. </w:t>
-            </w:r>
-            <w:r>
-              <w:rPr>
-                <w:rFonts w:ascii="Times New Roman" w:eastAsia="Calibri" w:hAnsi="Times New Roman" w:cs="Times New Roman"/>
-                <w:sz w:val="26"/>
-                <w:szCs w:val="26"/>
-              </w:rPr>
-              <w:br/>
-              <w:t>-Các thành viên còn lại thực hiện nhiệm vụ theo phân công và hướng dẫn, hỏi đáp nếu có thắc mắc.</w:t>
-            </w:r>
           </w:p>
         </w:tc>
       </w:tr>
@@ -2013,6 +2021,7 @@
                 <w:sz w:val="26"/>
                 <w:szCs w:val="26"/>
               </w:rPr>
+              <w:lastRenderedPageBreak/>
               <w:t>(Từ:  05/09/2023</w:t>
             </w:r>
           </w:p>
@@ -2054,6 +2063,7 @@
                 <w:sz w:val="26"/>
                 <w:szCs w:val="26"/>
               </w:rPr>
+              <w:lastRenderedPageBreak/>
               <w:t>1. Nhờ giảng viên xem lại các mô hình.</w:t>
             </w:r>
           </w:p>
@@ -2121,6 +2131,7 @@
                 <w:sz w:val="26"/>
                 <w:szCs w:val="26"/>
               </w:rPr>
+              <w:lastRenderedPageBreak/>
               <w:t>phù hợp với yêu cầu dự án.</w:t>
             </w:r>
           </w:p>
@@ -2281,7 +2292,9 @@
             <w:pPr>
               <w:spacing w:after="0" w:line="240" w:lineRule="auto"/>
               <w:rPr>
-                <w:rFonts w:ascii="Times New Roman" w:eastAsia="Calibri" w:hAnsi="Times New Roman"/>
+                <w:rFonts w:ascii="Times New Roman" w:eastAsia="Calibri" w:hAnsi="Times New Roman" w:cs="Times New Roman"/>
+                <w:sz w:val="26"/>
+                <w:szCs w:val="26"/>
               </w:rPr>
             </w:pPr>
             <w:r>
@@ -2291,6 +2304,22 @@
                 <w:szCs w:val="26"/>
               </w:rPr>
               <w:t>Trần Ngọc Phát</w:t>
+            </w:r>
+          </w:p>
+          <w:p>
+            <w:pPr>
+              <w:spacing w:after="0" w:line="240" w:lineRule="auto"/>
+              <w:rPr>
+                <w:rFonts w:ascii="Times New Roman" w:eastAsia="Calibri" w:hAnsi="Times New Roman"/>
+              </w:rPr>
+            </w:pPr>
+            <w:r>
+              <w:rPr>
+                <w:rFonts w:ascii="Times New Roman" w:eastAsia="Calibri" w:hAnsi="Times New Roman" w:cs="Times New Roman"/>
+                <w:sz w:val="26"/>
+                <w:szCs w:val="26"/>
+              </w:rPr>
+              <w:t>Trần Nguyên Vũ</w:t>
             </w:r>
           </w:p>
         </w:tc>
@@ -2622,16 +2651,7 @@
                 <w:sz w:val="26"/>
                 <w:szCs w:val="26"/>
               </w:rPr>
-              <w:t>Trần</w:t>
-            </w:r>
-            <w:r>
-              <w:rPr>
-                <w:rFonts w:ascii="Times New Roman" w:eastAsia="Calibri" w:hAnsi="Times New Roman" w:cs="Times New Roman"/>
-                <w:sz w:val="26"/>
-                <w:szCs w:val="26"/>
-                <w:lang w:val="vi-VN"/>
-              </w:rPr>
-              <w:t xml:space="preserve"> Nguyên Vũ</w:t>
+              <w:t>Tất cả thành viên</w:t>
             </w:r>
           </w:p>
         </w:tc>
@@ -2850,34 +2870,16 @@
                 <w:sz w:val="26"/>
                 <w:szCs w:val="26"/>
               </w:rPr>
-              <w:t>Trần</w:t>
-            </w:r>
-            <w:r>
-              <w:rPr>
-                <w:rFonts w:ascii="Times New Roman" w:eastAsia="Calibri" w:hAnsi="Times New Roman" w:cs="Times New Roman"/>
-                <w:sz w:val="26"/>
-                <w:szCs w:val="26"/>
-                <w:lang w:val="vi-VN"/>
-              </w:rPr>
-              <w:t xml:space="preserve"> Thanh Vy</w:t>
-            </w:r>
-          </w:p>
-          <w:p>
-            <w:pPr>
-              <w:spacing w:after="0" w:line="240" w:lineRule="auto"/>
-              <w:rPr>
-                <w:rFonts w:ascii="Times New Roman" w:eastAsia="Calibri" w:hAnsi="Times New Roman"/>
-              </w:rPr>
-            </w:pPr>
-            <w:r>
-              <w:rPr>
-                <w:rFonts w:ascii="Times New Roman" w:eastAsia="Calibri" w:hAnsi="Times New Roman" w:cs="Times New Roman"/>
-                <w:sz w:val="26"/>
-                <w:szCs w:val="26"/>
-                <w:lang w:val="vi-VN"/>
-              </w:rPr>
-              <w:t>Mai Nhật Hào</w:t>
-            </w:r>
+              <w:t>Tất cả thành viên</w:t>
+            </w:r>
+          </w:p>
+          <w:p>
+            <w:pPr>
+              <w:spacing w:after="0" w:line="240" w:lineRule="auto"/>
+              <w:rPr>
+                <w:rFonts w:ascii="Times New Roman" w:eastAsia="Calibri" w:hAnsi="Times New Roman"/>
+              </w:rPr>
+            </w:pPr>
           </w:p>
         </w:tc>
         <w:tc>
@@ -2971,16 +2973,7 @@
                 <w:sz w:val="26"/>
                 <w:szCs w:val="26"/>
               </w:rPr>
-              <w:t>Trần</w:t>
-            </w:r>
-            <w:r>
-              <w:rPr>
-                <w:rFonts w:ascii="Times New Roman" w:eastAsia="Calibri" w:hAnsi="Times New Roman" w:cs="Times New Roman"/>
-                <w:sz w:val="26"/>
-                <w:szCs w:val="26"/>
-                <w:lang w:val="vi-VN"/>
-              </w:rPr>
-              <w:t xml:space="preserve"> Ngọc Phát</w:t>
+              <w:t>Tất cả thành viên</w:t>
             </w:r>
           </w:p>
           <w:p>
@@ -3177,33 +3170,7 @@
                 <w:sz w:val="26"/>
                 <w:szCs w:val="26"/>
               </w:rPr>
-              <w:t>Trần</w:t>
-            </w:r>
-            <w:r>
-              <w:rPr>
-                <w:rFonts w:ascii="Times New Roman" w:eastAsia="Calibri" w:hAnsi="Times New Roman" w:cs="Times New Roman"/>
-                <w:sz w:val="26"/>
-                <w:szCs w:val="26"/>
-                <w:lang w:val="vi-VN"/>
-              </w:rPr>
-              <w:t xml:space="preserve"> Nguyên Vũ</w:t>
-            </w:r>
-          </w:p>
-          <w:p>
-            <w:pPr>
-              <w:spacing w:after="0" w:line="240" w:lineRule="auto"/>
-              <w:rPr>
-                <w:rFonts w:ascii="Times New Roman" w:eastAsia="Calibri" w:hAnsi="Times New Roman"/>
-              </w:rPr>
-            </w:pPr>
-            <w:r>
-              <w:rPr>
-                <w:rFonts w:ascii="Times New Roman" w:eastAsia="Calibri" w:hAnsi="Times New Roman" w:cs="Times New Roman"/>
-                <w:sz w:val="26"/>
-                <w:szCs w:val="26"/>
-                <w:lang w:val="vi-VN"/>
-              </w:rPr>
-              <w:t>Trần Ngọc Phát</w:t>
+              <w:t>Tất cả thành viên</w:t>
             </w:r>
           </w:p>
         </w:tc>
@@ -3513,7 +3480,16 @@
                 <w:sz w:val="26"/>
                 <w:szCs w:val="26"/>
               </w:rPr>
-              <w:t xml:space="preserve">-Trần Ngọc Phát: Phân công nhiệm vụ theo khả năng của từng thành viên. </w:t>
+              <w:t xml:space="preserve">-Trần Ngọc Phát: Phân công nhiệm vụ theo khả năng của </w:t>
+            </w:r>
+            <w:r>
+              <w:rPr>
+                <w:rFonts w:ascii="Times New Roman" w:eastAsia="Calibri" w:hAnsi="Times New Roman" w:cs="Times New Roman"/>
+                <w:sz w:val="26"/>
+                <w:szCs w:val="26"/>
+              </w:rPr>
+              <w:lastRenderedPageBreak/>
+              <w:t xml:space="preserve">từng thành viên. </w:t>
             </w:r>
             <w:r>
               <w:rPr>
@@ -4334,7 +4310,6 @@
                 <w:sz w:val="26"/>
                 <w:szCs w:val="26"/>
               </w:rPr>
-              <w:lastRenderedPageBreak/>
               <w:t>Tuần 09</w:t>
             </w:r>
             <w:r>
@@ -4637,6 +4612,7 @@
                 <w:sz w:val="26"/>
                 <w:szCs w:val="26"/>
               </w:rPr>
+              <w:lastRenderedPageBreak/>
               <w:t>Đến:  23/10/2023)</w:t>
             </w:r>
           </w:p>
@@ -4666,6 +4642,7 @@
                 <w:szCs w:val="26"/>
                 <w:lang w:val="vi-VN"/>
               </w:rPr>
+              <w:lastRenderedPageBreak/>
               <w:t>1.Hoàn tất đồ án, nộp theo yêu cầu của Giảng viên.</w:t>
             </w:r>
           </w:p>
@@ -7050,7 +7027,6 @@
                 <w:sz w:val="26"/>
                 <w:szCs w:val="26"/>
               </w:rPr>
-              <w:lastRenderedPageBreak/>
               <w:t>Đến:  ../../2023)</w:t>
             </w:r>
           </w:p>
@@ -7615,6 +7591,7 @@
         <w:docPartUnique/>
       </w:docPartObj>
     </w:sdtPr>
+    <w:sdtEndPr/>
     <w:sdtContent>
       <w:p>
         <w:pPr>

</xml_diff>

<commit_message>
cập nhật file nhật ký
</commit_message>
<xml_diff>
--- a/1_FirstPlan_NhatKy/v2/17_1_ApplicationDevelopment_First Plan_v2.docx
+++ b/1_FirstPlan_NhatKy/v2/17_1_ApplicationDevelopment_First Plan_v2.docx
@@ -4595,6 +4595,24 @@
               <w:t xml:space="preserve"> Nhật Hào</w:t>
             </w:r>
           </w:p>
+          <w:p>
+            <w:pPr>
+              <w:spacing w:after="0" w:line="240" w:lineRule="auto"/>
+              <w:rPr>
+                <w:rFonts w:ascii="Times New Roman" w:eastAsia="Calibri" w:hAnsi="Times New Roman" w:cs="Times New Roman"/>
+                <w:sz w:val="26"/>
+                <w:szCs w:val="26"/>
+              </w:rPr>
+            </w:pPr>
+            <w:r>
+              <w:rPr>
+                <w:rFonts w:ascii="Times New Roman" w:eastAsia="Calibri" w:hAnsi="Times New Roman" w:cs="Times New Roman"/>
+                <w:sz w:val="26"/>
+                <w:szCs w:val="26"/>
+              </w:rPr>
+              <w:t>Trần Thanh Vy</w:t>
+            </w:r>
+          </w:p>
         </w:tc>
         <w:tc>
           <w:tcPr>
@@ -4692,6 +4710,24 @@
                 <w:rFonts w:ascii="Times New Roman" w:eastAsia="Calibri" w:hAnsi="Times New Roman" w:cs="Times New Roman"/>
                 <w:sz w:val="26"/>
                 <w:szCs w:val="26"/>
+              </w:rPr>
+            </w:pPr>
+            <w:r>
+              <w:rPr>
+                <w:rFonts w:ascii="Times New Roman" w:eastAsia="Calibri" w:hAnsi="Times New Roman" w:cs="Times New Roman"/>
+                <w:sz w:val="26"/>
+                <w:szCs w:val="26"/>
+              </w:rPr>
+              <w:t>Trần Ngọc Phát</w:t>
+            </w:r>
+          </w:p>
+          <w:p>
+            <w:pPr>
+              <w:spacing w:after="0" w:line="240" w:lineRule="auto"/>
+              <w:rPr>
+                <w:rFonts w:ascii="Times New Roman" w:eastAsia="Calibri" w:hAnsi="Times New Roman" w:cs="Times New Roman"/>
+                <w:sz w:val="26"/>
+                <w:szCs w:val="26"/>
                 <w:lang w:val="vi-VN"/>
               </w:rPr>
             </w:pPr>
@@ -4992,6 +5028,24 @@
             </w:tcBorders>
             <w:vAlign w:val="center"/>
           </w:tcPr>
+          <w:p>
+            <w:pPr>
+              <w:spacing w:after="0" w:line="240" w:lineRule="auto"/>
+              <w:rPr>
+                <w:rFonts w:ascii="Times New Roman" w:eastAsia="Calibri" w:hAnsi="Times New Roman" w:cs="Times New Roman"/>
+                <w:sz w:val="26"/>
+                <w:szCs w:val="26"/>
+              </w:rPr>
+            </w:pPr>
+            <w:r>
+              <w:rPr>
+                <w:rFonts w:ascii="Times New Roman" w:eastAsia="Calibri" w:hAnsi="Times New Roman" w:cs="Times New Roman"/>
+                <w:sz w:val="26"/>
+                <w:szCs w:val="26"/>
+              </w:rPr>
+              <w:t>Trần Ngọc Phát</w:t>
+            </w:r>
+          </w:p>
           <w:p>
             <w:pPr>
               <w:spacing w:after="0" w:line="240" w:lineRule="auto"/>
@@ -8203,6 +8257,7 @@
   <w:style w:type="paragraph" w:default="1" w:styleId="Normal">
     <w:name w:val="Normal"/>
     <w:qFormat/>
+    <w:rsid w:val="00D9537E"/>
     <w:pPr>
       <w:spacing w:after="160" w:line="259" w:lineRule="auto"/>
     </w:pPr>

</xml_diff>